<commit_message>
ML Final Project Adding table of contents
</commit_message>
<xml_diff>
--- a/Analysis/Analysis.docx
+++ b/Analysis/Analysis.docx
@@ -4307,6 +4307,545 @@
       </w:r>
       <w:r>
         <w:t xml:space="preserve">switching to another project now. </w:t>
+      </w:r>
+    </w:p>
+    <w:p/>
+    <w:p>
+      <w:r>
+        <w:rPr>
+          <w:b/>
+          <w:bCs/>
+        </w:rPr>
+        <w:t xml:space="preserve">Abandoned Project </w:t>
+      </w:r>
+      <w:r>
+        <w:t xml:space="preserve">- CNN Project for Premium/Non-Premium Classification </w:t>
+      </w:r>
+    </w:p>
+    <w:p/>
+    <w:p>
+      <w:pPr>
+        <w:pStyle w:val="ds-markdown-paragraph"/>
+      </w:pPr>
+      <w:r>
+        <w:t>The primary objective was to automatically categorize real estate property images as either "Premium" or "Non-Premium" based on learned visual features. The project encompassed a complete machine learning pipeline, from dataset construction and label engineering to model implementation and performance assessment.</w:t>
+      </w:r>
+    </w:p>
+    <w:p>
+      <w:pPr>
+        <w:pStyle w:val="ds-markdown-paragraph"/>
+      </w:pPr>
+      <w:r>
+        <w:rPr>
+          <w:rStyle w:val="Strong"/>
+          <w:rFonts w:eastAsiaTheme="majorEastAsia"/>
+        </w:rPr>
+        <w:t>Methodology</w:t>
+      </w:r>
+    </w:p>
+    <w:p>
+      <w:pPr>
+        <w:pStyle w:val="ds-markdown-paragraph"/>
+      </w:pPr>
+      <w:r>
+        <w:rPr>
+          <w:rStyle w:val="Strong"/>
+          <w:rFonts w:eastAsiaTheme="majorEastAsia"/>
+        </w:rPr>
+        <w:t>Data Acquisition and Preprocessing</w:t>
+      </w:r>
+      <w:r>
+        <w:br/>
+        <w:t>The initial phase involved constructing a labeled image dataset from a source dataset containing property listings. The preprocessing and labeling pipeline was executed as follows:</w:t>
+      </w:r>
+    </w:p>
+    <w:p>
+      <w:pPr>
+        <w:pStyle w:val="ds-markdown-paragraph"/>
+        <w:numPr>
+          <w:ilvl w:val="0"/>
+          <w:numId w:val="28"/>
+        </w:numPr>
+      </w:pPr>
+      <w:r>
+        <w:rPr>
+          <w:rStyle w:val="Strong"/>
+          <w:rFonts w:eastAsiaTheme="majorEastAsia"/>
+        </w:rPr>
+        <w:t>Data Cleaning:</w:t>
+      </w:r>
+      <w:r>
+        <w:t xml:space="preserve"> The raw dataset was cleansed to handle missing or inconsistent entries.</w:t>
+      </w:r>
+    </w:p>
+    <w:p>
+      <w:pPr>
+        <w:pStyle w:val="ds-markdown-paragraph"/>
+        <w:numPr>
+          <w:ilvl w:val="0"/>
+          <w:numId w:val="28"/>
+        </w:numPr>
+      </w:pPr>
+      <w:r>
+        <w:rPr>
+          <w:rStyle w:val="Strong"/>
+          <w:rFonts w:eastAsiaTheme="majorEastAsia"/>
+        </w:rPr>
+        <w:t>Neighborhood Encoding:</w:t>
+      </w:r>
+      <w:r>
+        <w:t xml:space="preserve"> Categorical </w:t>
+      </w:r>
+      <w:r>
+        <w:rPr>
+          <w:rStyle w:val="HTMLCode"/>
+          <w:rFonts w:eastAsiaTheme="majorEastAsia"/>
+        </w:rPr>
+        <w:t>Neighborhood</w:t>
+      </w:r>
+      <w:r>
+        <w:t xml:space="preserve"> data was converted into a machine-readable format.</w:t>
+      </w:r>
+    </w:p>
+    <w:p>
+      <w:pPr>
+        <w:pStyle w:val="ds-markdown-paragraph"/>
+        <w:numPr>
+          <w:ilvl w:val="0"/>
+          <w:numId w:val="28"/>
+        </w:numPr>
+      </w:pPr>
+      <w:r>
+        <w:rPr>
+          <w:rStyle w:val="Strong"/>
+          <w:rFonts w:eastAsiaTheme="majorEastAsia"/>
+        </w:rPr>
+        <w:t>Label Generation (Premium/Non-Premium):</w:t>
+      </w:r>
+      <w:r>
+        <w:t xml:space="preserve"> A heuristic rule-based system was implemented to generate ground truth labels. For each distinct neighborhood:</w:t>
+      </w:r>
+    </w:p>
+    <w:p>
+      <w:pPr>
+        <w:pStyle w:val="ds-markdown-paragraph"/>
+        <w:numPr>
+          <w:ilvl w:val="1"/>
+          <w:numId w:val="28"/>
+        </w:numPr>
+      </w:pPr>
+      <w:r>
+        <w:t>The 75th percentile was calculated for both listing price and review ratings.</w:t>
+      </w:r>
+    </w:p>
+    <w:p>
+      <w:pPr>
+        <w:pStyle w:val="ds-markdown-paragraph"/>
+        <w:numPr>
+          <w:ilvl w:val="1"/>
+          <w:numId w:val="28"/>
+        </w:numPr>
+      </w:pPr>
+      <w:r>
+        <w:t>Any property exceeding both the price and rating thresholds for its neighborhood was assigned a "Premium" label (</w:t>
+      </w:r>
+      <w:r>
+        <w:rPr>
+          <w:rStyle w:val="HTMLCode"/>
+          <w:rFonts w:eastAsiaTheme="majorEastAsia"/>
+        </w:rPr>
+        <w:t>1</w:t>
+      </w:r>
+      <w:r>
+        <w:t>). All other properties were labeled "Non-Premium" (</w:t>
+      </w:r>
+      <w:r>
+        <w:rPr>
+          <w:rStyle w:val="HTMLCode"/>
+          <w:rFonts w:eastAsiaTheme="majorEastAsia"/>
+        </w:rPr>
+        <w:t>0</w:t>
+      </w:r>
+      <w:r>
+        <w:t>).</w:t>
+      </w:r>
+    </w:p>
+    <w:p>
+      <w:pPr>
+        <w:pStyle w:val="ds-markdown-paragraph"/>
+        <w:numPr>
+          <w:ilvl w:val="0"/>
+          <w:numId w:val="28"/>
+        </w:numPr>
+      </w:pPr>
+      <w:r>
+        <w:rPr>
+          <w:rStyle w:val="Strong"/>
+          <w:rFonts w:eastAsiaTheme="majorEastAsia"/>
+        </w:rPr>
+        <w:lastRenderedPageBreak/>
+        <w:t>Image Dataset Compilation:</w:t>
+      </w:r>
+      <w:r>
+        <w:t xml:space="preserve"> Using image URLs associated with each property, a balanced sample of approximately 300 images was downloaded and systematically stored in separate directories corresponding to their assigned </w:t>
+      </w:r>
+      <w:r>
+        <w:rPr>
+          <w:rStyle w:val="HTMLCode"/>
+          <w:rFonts w:eastAsiaTheme="majorEastAsia"/>
+        </w:rPr>
+        <w:t>Premium</w:t>
+      </w:r>
+      <w:r>
+        <w:t xml:space="preserve"> or </w:t>
+      </w:r>
+      <w:r>
+        <w:rPr>
+          <w:rStyle w:val="HTMLCode"/>
+          <w:rFonts w:eastAsiaTheme="majorEastAsia"/>
+        </w:rPr>
+        <w:t>Non-Premium</w:t>
+      </w:r>
+      <w:r>
+        <w:t xml:space="preserve"> class.</w:t>
+      </w:r>
+    </w:p>
+    <w:p>
+      <w:pPr>
+        <w:pStyle w:val="ds-markdown-paragraph"/>
+      </w:pPr>
+      <w:r>
+        <w:rPr>
+          <w:rStyle w:val="Strong"/>
+          <w:rFonts w:eastAsiaTheme="majorEastAsia"/>
+        </w:rPr>
+        <w:t>Model Architecture and Training</w:t>
+      </w:r>
+      <w:r>
+        <w:br/>
+        <w:t>A supervised learning approach was adopted using TensorFlow and Keras.</w:t>
+      </w:r>
+    </w:p>
+    <w:p>
+      <w:pPr>
+        <w:pStyle w:val="ds-markdown-paragraph"/>
+        <w:numPr>
+          <w:ilvl w:val="0"/>
+          <w:numId w:val="29"/>
+        </w:numPr>
+      </w:pPr>
+      <w:r>
+        <w:rPr>
+          <w:rStyle w:val="Strong"/>
+          <w:rFonts w:eastAsiaTheme="majorEastAsia"/>
+        </w:rPr>
+        <w:t>Data Pipeline:</w:t>
+      </w:r>
+      <w:r>
+        <w:t xml:space="preserve"> Images were loaded, resized, normalized, and split into distinct training and validation subsets to facilitate model training and prevent overfitting.</w:t>
+      </w:r>
+    </w:p>
+    <w:p>
+      <w:pPr>
+        <w:pStyle w:val="ds-markdown-paragraph"/>
+        <w:numPr>
+          <w:ilvl w:val="0"/>
+          <w:numId w:val="29"/>
+        </w:numPr>
+      </w:pPr>
+      <w:r>
+        <w:rPr>
+          <w:rStyle w:val="Strong"/>
+          <w:rFonts w:eastAsiaTheme="majorEastAsia"/>
+        </w:rPr>
+        <w:t>Base Model &amp; Transfer Learning:</w:t>
+      </w:r>
+      <w:r>
+        <w:t xml:space="preserve"> The EfficientNetB0 architecture, pre-trained on the ImageNet dataset, was employed as a foundational feature extractor. This approach leverages learned hierarchical features from a large corpus of general images.</w:t>
+      </w:r>
+    </w:p>
+    <w:p>
+      <w:pPr>
+        <w:pStyle w:val="ds-markdown-paragraph"/>
+        <w:numPr>
+          <w:ilvl w:val="0"/>
+          <w:numId w:val="29"/>
+        </w:numPr>
+      </w:pPr>
+      <w:r>
+        <w:rPr>
+          <w:rStyle w:val="Strong"/>
+          <w:rFonts w:eastAsiaTheme="majorEastAsia"/>
+        </w:rPr>
+        <w:t>Custom Classification Head:</w:t>
+      </w:r>
+      <w:r>
+        <w:t xml:space="preserve"> On top of the frozen base model, a custom classification head was appended:</w:t>
+      </w:r>
+    </w:p>
+    <w:p>
+      <w:pPr>
+        <w:pStyle w:val="ds-markdown-paragraph"/>
+        <w:numPr>
+          <w:ilvl w:val="1"/>
+          <w:numId w:val="29"/>
+        </w:numPr>
+      </w:pPr>
+      <w:r>
+        <w:t>A global average pooling layer condensed the extracted feature maps.</w:t>
+      </w:r>
+    </w:p>
+    <w:p>
+      <w:pPr>
+        <w:pStyle w:val="ds-markdown-paragraph"/>
+        <w:numPr>
+          <w:ilvl w:val="1"/>
+          <w:numId w:val="29"/>
+        </w:numPr>
+      </w:pPr>
+      <w:r>
+        <w:t>A Dense layer with a ReLU activation function introduced non-linearity.</w:t>
+      </w:r>
+    </w:p>
+    <w:p>
+      <w:pPr>
+        <w:pStyle w:val="ds-markdown-paragraph"/>
+        <w:numPr>
+          <w:ilvl w:val="1"/>
+          <w:numId w:val="29"/>
+        </w:numPr>
+      </w:pPr>
+      <w:r>
+        <w:t xml:space="preserve">A final Dense layer with a sigmoid activation function produced a probabilistic output between 0 and 1, corresponding to the </w:t>
+      </w:r>
+      <w:r>
+        <w:rPr>
+          <w:rStyle w:val="HTMLCode"/>
+          <w:rFonts w:eastAsiaTheme="majorEastAsia"/>
+        </w:rPr>
+        <w:t>Non-Premium</w:t>
+      </w:r>
+      <w:r>
+        <w:t xml:space="preserve"> and </w:t>
+      </w:r>
+      <w:r>
+        <w:rPr>
+          <w:rStyle w:val="HTMLCode"/>
+          <w:rFonts w:eastAsiaTheme="majorEastAsia"/>
+        </w:rPr>
+        <w:t>Premium</w:t>
+      </w:r>
+      <w:r>
+        <w:t xml:space="preserve"> classes, respectively.</w:t>
+      </w:r>
+    </w:p>
+    <w:p>
+      <w:pPr>
+        <w:pStyle w:val="ds-markdown-paragraph"/>
+        <w:numPr>
+          <w:ilvl w:val="0"/>
+          <w:numId w:val="29"/>
+        </w:numPr>
+      </w:pPr>
+      <w:r>
+        <w:rPr>
+          <w:rStyle w:val="Strong"/>
+          <w:rFonts w:eastAsiaTheme="majorEastAsia"/>
+        </w:rPr>
+        <w:t>Training Configuration:</w:t>
+      </w:r>
+      <w:r>
+        <w:t xml:space="preserve"> The model was compiled using the Adam optimizer and binary cross-entropy loss function, suitable for binary classification tasks. It was subsequently fit on the training data, with performance monitored on the held-out validation set.</w:t>
+      </w:r>
+    </w:p>
+    <w:p>
+      <w:pPr>
+        <w:pStyle w:val="ds-markdown-paragraph"/>
+      </w:pPr>
+      <w:r>
+        <w:rPr>
+          <w:rStyle w:val="Strong"/>
+          <w:rFonts w:eastAsiaTheme="majorEastAsia"/>
+        </w:rPr>
+        <w:t>Evaluation and Analysis</w:t>
+      </w:r>
+      <w:r>
+        <w:br/>
+        <w:t>A separate test set of approximately 100 images (containing a mix of both classes) was compiled to evaluate the model's generalizability.</w:t>
+      </w:r>
+    </w:p>
+    <w:p>
+      <w:pPr>
+        <w:pStyle w:val="ds-markdown-paragraph"/>
+        <w:numPr>
+          <w:ilvl w:val="0"/>
+          <w:numId w:val="30"/>
+        </w:numPr>
+      </w:pPr>
+      <w:r>
+        <w:rPr>
+          <w:rStyle w:val="Strong"/>
+          <w:rFonts w:eastAsiaTheme="majorEastAsia"/>
+        </w:rPr>
+        <w:t>Prediction:</w:t>
+      </w:r>
+      <w:r>
+        <w:t xml:space="preserve"> The trained model generated prediction probabilities for each test image.</w:t>
+      </w:r>
+    </w:p>
+    <w:p>
+      <w:pPr>
+        <w:pStyle w:val="ds-markdown-paragraph"/>
+        <w:numPr>
+          <w:ilvl w:val="0"/>
+          <w:numId w:val="30"/>
+        </w:numPr>
+      </w:pPr>
+      <w:r>
+        <w:rPr>
+          <w:rStyle w:val="Strong"/>
+          <w:rFonts w:eastAsiaTheme="majorEastAsia"/>
+        </w:rPr>
+        <w:t>Performance Metrics:</w:t>
+      </w:r>
+      <w:r>
+        <w:t xml:space="preserve"> A comprehensive evaluation was conducted by analyzing the Confusion Matrix and Classification Report (precision, recall, F1-score) across various classification thresholds.</w:t>
+      </w:r>
+    </w:p>
+    <w:p>
+      <w:pPr>
+        <w:pStyle w:val="ds-markdown-paragraph"/>
+        <w:numPr>
+          <w:ilvl w:val="0"/>
+          <w:numId w:val="30"/>
+        </w:numPr>
+      </w:pPr>
+      <w:r>
+        <w:rPr>
+          <w:rStyle w:val="Strong"/>
+          <w:rFonts w:eastAsiaTheme="majorEastAsia"/>
+        </w:rPr>
+        <w:t>Threshold Selection:</w:t>
+      </w:r>
+      <w:r>
+        <w:t xml:space="preserve"> A classification threshold of 0.6 was empirically determined to offer an optimal balance of metrics. At this threshold, the model demonstrated satisfactory accuracy, recall, and precision for the </w:t>
+      </w:r>
+      <w:r>
+        <w:rPr>
+          <w:rStyle w:val="HTMLCode"/>
+          <w:rFonts w:eastAsiaTheme="majorEastAsia"/>
+        </w:rPr>
+        <w:t>Non-Premium</w:t>
+      </w:r>
+      <w:r>
+        <w:t xml:space="preserve"> class, and acceptable, though less robust, performance for the </w:t>
+      </w:r>
+      <w:r>
+        <w:rPr>
+          <w:rStyle w:val="HTMLCode"/>
+          <w:rFonts w:eastAsiaTheme="majorEastAsia"/>
+        </w:rPr>
+        <w:t>Premium</w:t>
+      </w:r>
+      <w:r>
+        <w:t xml:space="preserve"> class.</w:t>
+      </w:r>
+    </w:p>
+    <w:p>
+      <w:pPr>
+        <w:pStyle w:val="ds-markdown-paragraph"/>
+      </w:pPr>
+      <w:r>
+        <w:rPr>
+          <w:rStyle w:val="Strong"/>
+          <w:rFonts w:eastAsiaTheme="majorEastAsia"/>
+        </w:rPr>
+        <w:t>Conclusion and Future Work</w:t>
+      </w:r>
+    </w:p>
+    <w:p>
+      <w:pPr>
+        <w:pStyle w:val="ds-markdown-paragraph"/>
+      </w:pPr>
+      <w:r>
+        <w:t xml:space="preserve">The implemented CNN classifier successfully established a baseline for image-based property categorization. However, the final model performance, particularly regarding the </w:t>
+      </w:r>
+      <w:r>
+        <w:rPr>
+          <w:rStyle w:val="HTMLCode"/>
+          <w:rFonts w:eastAsiaTheme="majorEastAsia"/>
+        </w:rPr>
+        <w:t>Premium</w:t>
+      </w:r>
+      <w:r>
+        <w:t xml:space="preserve"> class, did not meet the target thresholds for reliable deployment. The heuristic labeling strategy, while practical, may not have generated sufficiently robust or accurate ground truth labels, directly impacting the model's learning capability. Furthermore, the limited size of the training dataset likely constrained the model's ability to learn discriminative features effectively.</w:t>
+      </w:r>
+    </w:p>
+    <w:p>
+      <w:pPr>
+        <w:pStyle w:val="ds-markdown-paragraph"/>
+      </w:pPr>
+      <w:r>
+        <w:t xml:space="preserve">In essence, </w:t>
+      </w:r>
+    </w:p>
+    <w:p>
+      <w:pPr>
+        <w:pStyle w:val="ds-markdown-paragraph"/>
+      </w:pPr>
+    </w:p>
+    <w:p>
+      <w:pPr>
+        <w:pStyle w:val="ds-markdown-paragraph"/>
+        <w:numPr>
+          <w:ilvl w:val="0"/>
+          <w:numId w:val="32"/>
+        </w:numPr>
+      </w:pPr>
+      <w:r>
+        <w:t>Leveraged the Place365 Dataset but the data size was huge and required large disk space. (~30 GB). Could not process the same on Google Colab for the same reason</w:t>
+      </w:r>
+    </w:p>
+    <w:p>
+      <w:pPr>
+        <w:pStyle w:val="ds-markdown-paragraph"/>
+        <w:numPr>
+          <w:ilvl w:val="0"/>
+          <w:numId w:val="32"/>
+        </w:numPr>
+      </w:pPr>
+      <w:r>
+        <w:t xml:space="preserve">Tried Tensorflow Datasets place365_small which was also relatively large and processing was still a challenge. </w:t>
+      </w:r>
+    </w:p>
+    <w:p>
+      <w:pPr>
+        <w:pStyle w:val="ds-markdown-paragraph"/>
+        <w:numPr>
+          <w:ilvl w:val="0"/>
+          <w:numId w:val="32"/>
+        </w:numPr>
+      </w:pPr>
+      <w:r>
+        <w:t xml:space="preserve">Even after setting the above, the prediction results were not great. </w:t>
+      </w:r>
+    </w:p>
+    <w:p>
+      <w:pPr>
+        <w:spacing w:before="100" w:beforeAutospacing="1" w:after="100" w:afterAutospacing="1" w:line="240" w:lineRule="auto"/>
+        <w:rPr>
+          <w:rFonts w:ascii="Times New Roman" w:eastAsia="Times New Roman" w:hAnsi="Times New Roman" w:cs="Times New Roman"/>
+          <w:kern w:val="0"/>
+          <w14:ligatures w14:val="none"/>
+        </w:rPr>
+      </w:pPr>
+      <w:r>
+        <w:rPr>
+          <w:rFonts w:ascii="Times New Roman" w:eastAsia="Times New Roman" w:hAnsi="Times New Roman" w:cs="Times New Roman"/>
+          <w:kern w:val="0"/>
+          <w14:ligatures w14:val="none"/>
+        </w:rPr>
+        <w:t>Despite the implementation of state-of-the-art CNN architectures, the heuristic method of labeling (based on price/review thresholds) introduced significant noise into the training labels. Due to the suboptimal convergence and limited predictive power observed during this phase, the decision was made to pivot the research focus toward a more viable project scope.</w:t>
       </w:r>
     </w:p>
     <w:p/>
@@ -4537,7 +5076,7 @@
           <w:noProof/>
           <w:kern w:val="0"/>
         </w:rPr>
-        <w:pict w14:anchorId="4F6C1467">
+        <w:pict w14:anchorId="41CA5560">
           <v:rect id="_x0000_i1027" alt="" style="width:468pt;height:.05pt;mso-width-percent:0;mso-height-percent:0;mso-width-percent:0;mso-height-percent:0" o:hralign="center" o:hrstd="t" o:hr="t" fillcolor="#a0a0a0" stroked="f"/>
         </w:pict>
       </w:r>
@@ -4648,7 +5187,7 @@
           <w:noProof/>
           <w:kern w:val="0"/>
         </w:rPr>
-        <w:pict w14:anchorId="06D818E8">
+        <w:pict w14:anchorId="60AD47A4">
           <v:rect id="_x0000_i1026" alt="" style="width:468pt;height:.05pt;mso-width-percent:0;mso-height-percent:0;mso-width-percent:0;mso-height-percent:0" o:hralign="center" o:hrstd="t" o:hr="t" fillcolor="#a0a0a0" stroked="f"/>
         </w:pict>
       </w:r>
@@ -4759,7 +5298,7 @@
           <w:noProof/>
           <w:kern w:val="0"/>
         </w:rPr>
-        <w:pict w14:anchorId="22C255F0">
+        <w:pict w14:anchorId="3436B444">
           <v:rect id="_x0000_i1025" alt="" style="width:468pt;height:.05pt;mso-width-percent:0;mso-height-percent:0;mso-width-percent:0;mso-height-percent:0" o:hralign="center" o:hrstd="t" o:hr="t" fillcolor="#a0a0a0" stroked="f"/>
         </w:pict>
       </w:r>
@@ -5370,6 +5909,268 @@
     </w:lvl>
   </w:abstractNum>
   <w:abstractNum w:abstractNumId="4" w15:restartNumberingAfterBreak="0">
+    <w:nsid w:val="0F1848A9"/>
+    <w:multiLevelType w:val="multilevel"/>
+    <w:tmpl w:val="A2D41FDE"/>
+    <w:lvl w:ilvl="0">
+      <w:start w:val="1"/>
+      <w:numFmt w:val="decimal"/>
+      <w:lvlText w:val="%1."/>
+      <w:lvlJc w:val="left"/>
+      <w:pPr>
+        <w:tabs>
+          <w:tab w:val="num" w:pos="720"/>
+        </w:tabs>
+        <w:ind w:left="720" w:hanging="360"/>
+      </w:pPr>
+    </w:lvl>
+    <w:lvl w:ilvl="1" w:tentative="1">
+      <w:start w:val="1"/>
+      <w:numFmt w:val="decimal"/>
+      <w:lvlText w:val="%2."/>
+      <w:lvlJc w:val="left"/>
+      <w:pPr>
+        <w:tabs>
+          <w:tab w:val="num" w:pos="1440"/>
+        </w:tabs>
+        <w:ind w:left="1440" w:hanging="360"/>
+      </w:pPr>
+    </w:lvl>
+    <w:lvl w:ilvl="2" w:tentative="1">
+      <w:start w:val="1"/>
+      <w:numFmt w:val="decimal"/>
+      <w:lvlText w:val="%3."/>
+      <w:lvlJc w:val="left"/>
+      <w:pPr>
+        <w:tabs>
+          <w:tab w:val="num" w:pos="2160"/>
+        </w:tabs>
+        <w:ind w:left="2160" w:hanging="360"/>
+      </w:pPr>
+    </w:lvl>
+    <w:lvl w:ilvl="3" w:tentative="1">
+      <w:start w:val="1"/>
+      <w:numFmt w:val="decimal"/>
+      <w:lvlText w:val="%4."/>
+      <w:lvlJc w:val="left"/>
+      <w:pPr>
+        <w:tabs>
+          <w:tab w:val="num" w:pos="2880"/>
+        </w:tabs>
+        <w:ind w:left="2880" w:hanging="360"/>
+      </w:pPr>
+    </w:lvl>
+    <w:lvl w:ilvl="4" w:tentative="1">
+      <w:start w:val="1"/>
+      <w:numFmt w:val="decimal"/>
+      <w:lvlText w:val="%5."/>
+      <w:lvlJc w:val="left"/>
+      <w:pPr>
+        <w:tabs>
+          <w:tab w:val="num" w:pos="3600"/>
+        </w:tabs>
+        <w:ind w:left="3600" w:hanging="360"/>
+      </w:pPr>
+    </w:lvl>
+    <w:lvl w:ilvl="5" w:tentative="1">
+      <w:start w:val="1"/>
+      <w:numFmt w:val="decimal"/>
+      <w:lvlText w:val="%6."/>
+      <w:lvlJc w:val="left"/>
+      <w:pPr>
+        <w:tabs>
+          <w:tab w:val="num" w:pos="4320"/>
+        </w:tabs>
+        <w:ind w:left="4320" w:hanging="360"/>
+      </w:pPr>
+    </w:lvl>
+    <w:lvl w:ilvl="6" w:tentative="1">
+      <w:start w:val="1"/>
+      <w:numFmt w:val="decimal"/>
+      <w:lvlText w:val="%7."/>
+      <w:lvlJc w:val="left"/>
+      <w:pPr>
+        <w:tabs>
+          <w:tab w:val="num" w:pos="5040"/>
+        </w:tabs>
+        <w:ind w:left="5040" w:hanging="360"/>
+      </w:pPr>
+    </w:lvl>
+    <w:lvl w:ilvl="7" w:tentative="1">
+      <w:start w:val="1"/>
+      <w:numFmt w:val="decimal"/>
+      <w:lvlText w:val="%8."/>
+      <w:lvlJc w:val="left"/>
+      <w:pPr>
+        <w:tabs>
+          <w:tab w:val="num" w:pos="5760"/>
+        </w:tabs>
+        <w:ind w:left="5760" w:hanging="360"/>
+      </w:pPr>
+    </w:lvl>
+    <w:lvl w:ilvl="8" w:tentative="1">
+      <w:start w:val="1"/>
+      <w:numFmt w:val="decimal"/>
+      <w:lvlText w:val="%9."/>
+      <w:lvlJc w:val="left"/>
+      <w:pPr>
+        <w:tabs>
+          <w:tab w:val="num" w:pos="6480"/>
+        </w:tabs>
+        <w:ind w:left="6480" w:hanging="360"/>
+      </w:pPr>
+    </w:lvl>
+  </w:abstractNum>
+  <w:abstractNum w:abstractNumId="5" w15:restartNumberingAfterBreak="0">
+    <w:nsid w:val="0FF86169"/>
+    <w:multiLevelType w:val="multilevel"/>
+    <w:tmpl w:val="915CFFE8"/>
+    <w:lvl w:ilvl="0">
+      <w:start w:val="1"/>
+      <w:numFmt w:val="bullet"/>
+      <w:lvlText w:val=""/>
+      <w:lvlJc w:val="left"/>
+      <w:pPr>
+        <w:tabs>
+          <w:tab w:val="num" w:pos="720"/>
+        </w:tabs>
+        <w:ind w:left="720" w:hanging="360"/>
+      </w:pPr>
+      <w:rPr>
+        <w:rFonts w:ascii="Symbol" w:hAnsi="Symbol" w:hint="default"/>
+        <w:sz w:val="20"/>
+      </w:rPr>
+    </w:lvl>
+    <w:lvl w:ilvl="1">
+      <w:start w:val="1"/>
+      <w:numFmt w:val="bullet"/>
+      <w:lvlText w:val="o"/>
+      <w:lvlJc w:val="left"/>
+      <w:pPr>
+        <w:tabs>
+          <w:tab w:val="num" w:pos="1440"/>
+        </w:tabs>
+        <w:ind w:left="1440" w:hanging="360"/>
+      </w:pPr>
+      <w:rPr>
+        <w:rFonts w:ascii="Courier New" w:hAnsi="Courier New" w:hint="default"/>
+        <w:sz w:val="20"/>
+      </w:rPr>
+    </w:lvl>
+    <w:lvl w:ilvl="2" w:tentative="1">
+      <w:start w:val="1"/>
+      <w:numFmt w:val="bullet"/>
+      <w:lvlText w:val=""/>
+      <w:lvlJc w:val="left"/>
+      <w:pPr>
+        <w:tabs>
+          <w:tab w:val="num" w:pos="2160"/>
+        </w:tabs>
+        <w:ind w:left="2160" w:hanging="360"/>
+      </w:pPr>
+      <w:rPr>
+        <w:rFonts w:ascii="Wingdings" w:hAnsi="Wingdings" w:hint="default"/>
+        <w:sz w:val="20"/>
+      </w:rPr>
+    </w:lvl>
+    <w:lvl w:ilvl="3" w:tentative="1">
+      <w:start w:val="1"/>
+      <w:numFmt w:val="bullet"/>
+      <w:lvlText w:val=""/>
+      <w:lvlJc w:val="left"/>
+      <w:pPr>
+        <w:tabs>
+          <w:tab w:val="num" w:pos="2880"/>
+        </w:tabs>
+        <w:ind w:left="2880" w:hanging="360"/>
+      </w:pPr>
+      <w:rPr>
+        <w:rFonts w:ascii="Wingdings" w:hAnsi="Wingdings" w:hint="default"/>
+        <w:sz w:val="20"/>
+      </w:rPr>
+    </w:lvl>
+    <w:lvl w:ilvl="4" w:tentative="1">
+      <w:start w:val="1"/>
+      <w:numFmt w:val="bullet"/>
+      <w:lvlText w:val=""/>
+      <w:lvlJc w:val="left"/>
+      <w:pPr>
+        <w:tabs>
+          <w:tab w:val="num" w:pos="3600"/>
+        </w:tabs>
+        <w:ind w:left="3600" w:hanging="360"/>
+      </w:pPr>
+      <w:rPr>
+        <w:rFonts w:ascii="Wingdings" w:hAnsi="Wingdings" w:hint="default"/>
+        <w:sz w:val="20"/>
+      </w:rPr>
+    </w:lvl>
+    <w:lvl w:ilvl="5" w:tentative="1">
+      <w:start w:val="1"/>
+      <w:numFmt w:val="bullet"/>
+      <w:lvlText w:val=""/>
+      <w:lvlJc w:val="left"/>
+      <w:pPr>
+        <w:tabs>
+          <w:tab w:val="num" w:pos="4320"/>
+        </w:tabs>
+        <w:ind w:left="4320" w:hanging="360"/>
+      </w:pPr>
+      <w:rPr>
+        <w:rFonts w:ascii="Wingdings" w:hAnsi="Wingdings" w:hint="default"/>
+        <w:sz w:val="20"/>
+      </w:rPr>
+    </w:lvl>
+    <w:lvl w:ilvl="6" w:tentative="1">
+      <w:start w:val="1"/>
+      <w:numFmt w:val="bullet"/>
+      <w:lvlText w:val=""/>
+      <w:lvlJc w:val="left"/>
+      <w:pPr>
+        <w:tabs>
+          <w:tab w:val="num" w:pos="5040"/>
+        </w:tabs>
+        <w:ind w:left="5040" w:hanging="360"/>
+      </w:pPr>
+      <w:rPr>
+        <w:rFonts w:ascii="Wingdings" w:hAnsi="Wingdings" w:hint="default"/>
+        <w:sz w:val="20"/>
+      </w:rPr>
+    </w:lvl>
+    <w:lvl w:ilvl="7" w:tentative="1">
+      <w:start w:val="1"/>
+      <w:numFmt w:val="bullet"/>
+      <w:lvlText w:val=""/>
+      <w:lvlJc w:val="left"/>
+      <w:pPr>
+        <w:tabs>
+          <w:tab w:val="num" w:pos="5760"/>
+        </w:tabs>
+        <w:ind w:left="5760" w:hanging="360"/>
+      </w:pPr>
+      <w:rPr>
+        <w:rFonts w:ascii="Wingdings" w:hAnsi="Wingdings" w:hint="default"/>
+        <w:sz w:val="20"/>
+      </w:rPr>
+    </w:lvl>
+    <w:lvl w:ilvl="8" w:tentative="1">
+      <w:start w:val="1"/>
+      <w:numFmt w:val="bullet"/>
+      <w:lvlText w:val=""/>
+      <w:lvlJc w:val="left"/>
+      <w:pPr>
+        <w:tabs>
+          <w:tab w:val="num" w:pos="6480"/>
+        </w:tabs>
+        <w:ind w:left="6480" w:hanging="360"/>
+      </w:pPr>
+      <w:rPr>
+        <w:rFonts w:ascii="Wingdings" w:hAnsi="Wingdings" w:hint="default"/>
+        <w:sz w:val="20"/>
+      </w:rPr>
+    </w:lvl>
+  </w:abstractNum>
+  <w:abstractNum w:abstractNumId="6" w15:restartNumberingAfterBreak="0">
     <w:nsid w:val="121B383D"/>
     <w:multiLevelType w:val="multilevel"/>
     <w:tmpl w:val="8AD0ED78"/>
@@ -5482,7 +6283,7 @@
       </w:pPr>
     </w:lvl>
   </w:abstractNum>
-  <w:abstractNum w:abstractNumId="5" w15:restartNumberingAfterBreak="0">
+  <w:abstractNum w:abstractNumId="7" w15:restartNumberingAfterBreak="0">
     <w:nsid w:val="1AA60698"/>
     <w:multiLevelType w:val="multilevel"/>
     <w:tmpl w:val="44C6DA74"/>
@@ -5595,7 +6396,7 @@
       </w:pPr>
     </w:lvl>
   </w:abstractNum>
-  <w:abstractNum w:abstractNumId="6" w15:restartNumberingAfterBreak="0">
+  <w:abstractNum w:abstractNumId="8" w15:restartNumberingAfterBreak="0">
     <w:nsid w:val="21CA6919"/>
     <w:multiLevelType w:val="multilevel"/>
     <w:tmpl w:val="46AA3D7A"/>
@@ -5744,7 +6545,7 @@
       </w:rPr>
     </w:lvl>
   </w:abstractNum>
-  <w:abstractNum w:abstractNumId="7" w15:restartNumberingAfterBreak="0">
+  <w:abstractNum w:abstractNumId="9" w15:restartNumberingAfterBreak="0">
     <w:nsid w:val="2B1C0C26"/>
     <w:multiLevelType w:val="multilevel"/>
     <w:tmpl w:val="9E547242"/>
@@ -5893,7 +6694,7 @@
       </w:rPr>
     </w:lvl>
   </w:abstractNum>
-  <w:abstractNum w:abstractNumId="8" w15:restartNumberingAfterBreak="0">
+  <w:abstractNum w:abstractNumId="10" w15:restartNumberingAfterBreak="0">
     <w:nsid w:val="2E1E6BAA"/>
     <w:multiLevelType w:val="multilevel"/>
     <w:tmpl w:val="41A6D226"/>
@@ -6042,7 +6843,7 @@
       </w:rPr>
     </w:lvl>
   </w:abstractNum>
-  <w:abstractNum w:abstractNumId="9" w15:restartNumberingAfterBreak="0">
+  <w:abstractNum w:abstractNumId="11" w15:restartNumberingAfterBreak="0">
     <w:nsid w:val="2FC43EE7"/>
     <w:multiLevelType w:val="multilevel"/>
     <w:tmpl w:val="BA52702C"/>
@@ -6191,7 +6992,7 @@
       </w:rPr>
     </w:lvl>
   </w:abstractNum>
-  <w:abstractNum w:abstractNumId="10" w15:restartNumberingAfterBreak="0">
+  <w:abstractNum w:abstractNumId="12" w15:restartNumberingAfterBreak="0">
     <w:nsid w:val="321351D5"/>
     <w:multiLevelType w:val="multilevel"/>
     <w:tmpl w:val="2EE2077C"/>
@@ -6340,7 +7141,7 @@
       </w:rPr>
     </w:lvl>
   </w:abstractNum>
-  <w:abstractNum w:abstractNumId="11" w15:restartNumberingAfterBreak="0">
+  <w:abstractNum w:abstractNumId="13" w15:restartNumberingAfterBreak="0">
     <w:nsid w:val="347F262D"/>
     <w:multiLevelType w:val="multilevel"/>
     <w:tmpl w:val="807EC1FE"/>
@@ -6453,7 +7254,156 @@
       </w:pPr>
     </w:lvl>
   </w:abstractNum>
-  <w:abstractNum w:abstractNumId="12" w15:restartNumberingAfterBreak="0">
+  <w:abstractNum w:abstractNumId="14" w15:restartNumberingAfterBreak="0">
+    <w:nsid w:val="3C3B5478"/>
+    <w:multiLevelType w:val="multilevel"/>
+    <w:tmpl w:val="8AD20330"/>
+    <w:lvl w:ilvl="0">
+      <w:start w:val="1"/>
+      <w:numFmt w:val="bullet"/>
+      <w:lvlText w:val=""/>
+      <w:lvlJc w:val="left"/>
+      <w:pPr>
+        <w:tabs>
+          <w:tab w:val="num" w:pos="720"/>
+        </w:tabs>
+        <w:ind w:left="720" w:hanging="360"/>
+      </w:pPr>
+      <w:rPr>
+        <w:rFonts w:ascii="Symbol" w:hAnsi="Symbol" w:hint="default"/>
+        <w:sz w:val="20"/>
+      </w:rPr>
+    </w:lvl>
+    <w:lvl w:ilvl="1">
+      <w:start w:val="1"/>
+      <w:numFmt w:val="bullet"/>
+      <w:lvlText w:val="o"/>
+      <w:lvlJc w:val="left"/>
+      <w:pPr>
+        <w:tabs>
+          <w:tab w:val="num" w:pos="1440"/>
+        </w:tabs>
+        <w:ind w:left="1440" w:hanging="360"/>
+      </w:pPr>
+      <w:rPr>
+        <w:rFonts w:ascii="Courier New" w:hAnsi="Courier New" w:hint="default"/>
+        <w:sz w:val="20"/>
+      </w:rPr>
+    </w:lvl>
+    <w:lvl w:ilvl="2" w:tentative="1">
+      <w:start w:val="1"/>
+      <w:numFmt w:val="bullet"/>
+      <w:lvlText w:val=""/>
+      <w:lvlJc w:val="left"/>
+      <w:pPr>
+        <w:tabs>
+          <w:tab w:val="num" w:pos="2160"/>
+        </w:tabs>
+        <w:ind w:left="2160" w:hanging="360"/>
+      </w:pPr>
+      <w:rPr>
+        <w:rFonts w:ascii="Wingdings" w:hAnsi="Wingdings" w:hint="default"/>
+        <w:sz w:val="20"/>
+      </w:rPr>
+    </w:lvl>
+    <w:lvl w:ilvl="3" w:tentative="1">
+      <w:start w:val="1"/>
+      <w:numFmt w:val="bullet"/>
+      <w:lvlText w:val=""/>
+      <w:lvlJc w:val="left"/>
+      <w:pPr>
+        <w:tabs>
+          <w:tab w:val="num" w:pos="2880"/>
+        </w:tabs>
+        <w:ind w:left="2880" w:hanging="360"/>
+      </w:pPr>
+      <w:rPr>
+        <w:rFonts w:ascii="Wingdings" w:hAnsi="Wingdings" w:hint="default"/>
+        <w:sz w:val="20"/>
+      </w:rPr>
+    </w:lvl>
+    <w:lvl w:ilvl="4" w:tentative="1">
+      <w:start w:val="1"/>
+      <w:numFmt w:val="bullet"/>
+      <w:lvlText w:val=""/>
+      <w:lvlJc w:val="left"/>
+      <w:pPr>
+        <w:tabs>
+          <w:tab w:val="num" w:pos="3600"/>
+        </w:tabs>
+        <w:ind w:left="3600" w:hanging="360"/>
+      </w:pPr>
+      <w:rPr>
+        <w:rFonts w:ascii="Wingdings" w:hAnsi="Wingdings" w:hint="default"/>
+        <w:sz w:val="20"/>
+      </w:rPr>
+    </w:lvl>
+    <w:lvl w:ilvl="5" w:tentative="1">
+      <w:start w:val="1"/>
+      <w:numFmt w:val="bullet"/>
+      <w:lvlText w:val=""/>
+      <w:lvlJc w:val="left"/>
+      <w:pPr>
+        <w:tabs>
+          <w:tab w:val="num" w:pos="4320"/>
+        </w:tabs>
+        <w:ind w:left="4320" w:hanging="360"/>
+      </w:pPr>
+      <w:rPr>
+        <w:rFonts w:ascii="Wingdings" w:hAnsi="Wingdings" w:hint="default"/>
+        <w:sz w:val="20"/>
+      </w:rPr>
+    </w:lvl>
+    <w:lvl w:ilvl="6" w:tentative="1">
+      <w:start w:val="1"/>
+      <w:numFmt w:val="bullet"/>
+      <w:lvlText w:val=""/>
+      <w:lvlJc w:val="left"/>
+      <w:pPr>
+        <w:tabs>
+          <w:tab w:val="num" w:pos="5040"/>
+        </w:tabs>
+        <w:ind w:left="5040" w:hanging="360"/>
+      </w:pPr>
+      <w:rPr>
+        <w:rFonts w:ascii="Wingdings" w:hAnsi="Wingdings" w:hint="default"/>
+        <w:sz w:val="20"/>
+      </w:rPr>
+    </w:lvl>
+    <w:lvl w:ilvl="7" w:tentative="1">
+      <w:start w:val="1"/>
+      <w:numFmt w:val="bullet"/>
+      <w:lvlText w:val=""/>
+      <w:lvlJc w:val="left"/>
+      <w:pPr>
+        <w:tabs>
+          <w:tab w:val="num" w:pos="5760"/>
+        </w:tabs>
+        <w:ind w:left="5760" w:hanging="360"/>
+      </w:pPr>
+      <w:rPr>
+        <w:rFonts w:ascii="Wingdings" w:hAnsi="Wingdings" w:hint="default"/>
+        <w:sz w:val="20"/>
+      </w:rPr>
+    </w:lvl>
+    <w:lvl w:ilvl="8" w:tentative="1">
+      <w:start w:val="1"/>
+      <w:numFmt w:val="bullet"/>
+      <w:lvlText w:val=""/>
+      <w:lvlJc w:val="left"/>
+      <w:pPr>
+        <w:tabs>
+          <w:tab w:val="num" w:pos="6480"/>
+        </w:tabs>
+        <w:ind w:left="6480" w:hanging="360"/>
+      </w:pPr>
+      <w:rPr>
+        <w:rFonts w:ascii="Wingdings" w:hAnsi="Wingdings" w:hint="default"/>
+        <w:sz w:val="20"/>
+      </w:rPr>
+    </w:lvl>
+  </w:abstractNum>
+  <w:abstractNum w:abstractNumId="15" w15:restartNumberingAfterBreak="0">
     <w:nsid w:val="3CE2787D"/>
     <w:multiLevelType w:val="multilevel"/>
     <w:tmpl w:val="2DDA57F8"/>
@@ -6602,7 +7552,7 @@
       </w:rPr>
     </w:lvl>
   </w:abstractNum>
-  <w:abstractNum w:abstractNumId="13" w15:restartNumberingAfterBreak="0">
+  <w:abstractNum w:abstractNumId="16" w15:restartNumberingAfterBreak="0">
     <w:nsid w:val="3EB433CC"/>
     <w:multiLevelType w:val="multilevel"/>
     <w:tmpl w:val="C8F03F10"/>
@@ -6751,7 +7701,7 @@
       </w:rPr>
     </w:lvl>
   </w:abstractNum>
-  <w:abstractNum w:abstractNumId="14" w15:restartNumberingAfterBreak="0">
+  <w:abstractNum w:abstractNumId="17" w15:restartNumberingAfterBreak="0">
     <w:nsid w:val="42E75E8D"/>
     <w:multiLevelType w:val="multilevel"/>
     <w:tmpl w:val="25A820BC"/>
@@ -6864,7 +7814,120 @@
       </w:pPr>
     </w:lvl>
   </w:abstractNum>
-  <w:abstractNum w:abstractNumId="15" w15:restartNumberingAfterBreak="0">
+  <w:abstractNum w:abstractNumId="18" w15:restartNumberingAfterBreak="0">
+    <w:nsid w:val="5589254E"/>
+    <w:multiLevelType w:val="hybridMultilevel"/>
+    <w:tmpl w:val="BB9CC916"/>
+    <w:lvl w:ilvl="0" w:tplc="04090001">
+      <w:start w:val="1"/>
+      <w:numFmt w:val="bullet"/>
+      <w:lvlText w:val=""/>
+      <w:lvlJc w:val="left"/>
+      <w:pPr>
+        <w:ind w:left="720" w:hanging="360"/>
+      </w:pPr>
+      <w:rPr>
+        <w:rFonts w:ascii="Symbol" w:hAnsi="Symbol" w:hint="default"/>
+      </w:rPr>
+    </w:lvl>
+    <w:lvl w:ilvl="1" w:tplc="04090003" w:tentative="1">
+      <w:start w:val="1"/>
+      <w:numFmt w:val="bullet"/>
+      <w:lvlText w:val="o"/>
+      <w:lvlJc w:val="left"/>
+      <w:pPr>
+        <w:ind w:left="1440" w:hanging="360"/>
+      </w:pPr>
+      <w:rPr>
+        <w:rFonts w:ascii="Courier New" w:hAnsi="Courier New" w:cs="Courier New" w:hint="default"/>
+      </w:rPr>
+    </w:lvl>
+    <w:lvl w:ilvl="2" w:tplc="04090005" w:tentative="1">
+      <w:start w:val="1"/>
+      <w:numFmt w:val="bullet"/>
+      <w:lvlText w:val=""/>
+      <w:lvlJc w:val="left"/>
+      <w:pPr>
+        <w:ind w:left="2160" w:hanging="360"/>
+      </w:pPr>
+      <w:rPr>
+        <w:rFonts w:ascii="Wingdings" w:hAnsi="Wingdings" w:hint="default"/>
+      </w:rPr>
+    </w:lvl>
+    <w:lvl w:ilvl="3" w:tplc="04090001" w:tentative="1">
+      <w:start w:val="1"/>
+      <w:numFmt w:val="bullet"/>
+      <w:lvlText w:val=""/>
+      <w:lvlJc w:val="left"/>
+      <w:pPr>
+        <w:ind w:left="2880" w:hanging="360"/>
+      </w:pPr>
+      <w:rPr>
+        <w:rFonts w:ascii="Symbol" w:hAnsi="Symbol" w:hint="default"/>
+      </w:rPr>
+    </w:lvl>
+    <w:lvl w:ilvl="4" w:tplc="04090003" w:tentative="1">
+      <w:start w:val="1"/>
+      <w:numFmt w:val="bullet"/>
+      <w:lvlText w:val="o"/>
+      <w:lvlJc w:val="left"/>
+      <w:pPr>
+        <w:ind w:left="3600" w:hanging="360"/>
+      </w:pPr>
+      <w:rPr>
+        <w:rFonts w:ascii="Courier New" w:hAnsi="Courier New" w:cs="Courier New" w:hint="default"/>
+      </w:rPr>
+    </w:lvl>
+    <w:lvl w:ilvl="5" w:tplc="04090005" w:tentative="1">
+      <w:start w:val="1"/>
+      <w:numFmt w:val="bullet"/>
+      <w:lvlText w:val=""/>
+      <w:lvlJc w:val="left"/>
+      <w:pPr>
+        <w:ind w:left="4320" w:hanging="360"/>
+      </w:pPr>
+      <w:rPr>
+        <w:rFonts w:ascii="Wingdings" w:hAnsi="Wingdings" w:hint="default"/>
+      </w:rPr>
+    </w:lvl>
+    <w:lvl w:ilvl="6" w:tplc="04090001" w:tentative="1">
+      <w:start w:val="1"/>
+      <w:numFmt w:val="bullet"/>
+      <w:lvlText w:val=""/>
+      <w:lvlJc w:val="left"/>
+      <w:pPr>
+        <w:ind w:left="5040" w:hanging="360"/>
+      </w:pPr>
+      <w:rPr>
+        <w:rFonts w:ascii="Symbol" w:hAnsi="Symbol" w:hint="default"/>
+      </w:rPr>
+    </w:lvl>
+    <w:lvl w:ilvl="7" w:tplc="04090003" w:tentative="1">
+      <w:start w:val="1"/>
+      <w:numFmt w:val="bullet"/>
+      <w:lvlText w:val="o"/>
+      <w:lvlJc w:val="left"/>
+      <w:pPr>
+        <w:ind w:left="5760" w:hanging="360"/>
+      </w:pPr>
+      <w:rPr>
+        <w:rFonts w:ascii="Courier New" w:hAnsi="Courier New" w:cs="Courier New" w:hint="default"/>
+      </w:rPr>
+    </w:lvl>
+    <w:lvl w:ilvl="8" w:tplc="04090005" w:tentative="1">
+      <w:start w:val="1"/>
+      <w:numFmt w:val="bullet"/>
+      <w:lvlText w:val=""/>
+      <w:lvlJc w:val="left"/>
+      <w:pPr>
+        <w:ind w:left="6480" w:hanging="360"/>
+      </w:pPr>
+      <w:rPr>
+        <w:rFonts w:ascii="Wingdings" w:hAnsi="Wingdings" w:hint="default"/>
+      </w:rPr>
+    </w:lvl>
+  </w:abstractNum>
+  <w:abstractNum w:abstractNumId="19" w15:restartNumberingAfterBreak="0">
     <w:nsid w:val="561D4F89"/>
     <w:multiLevelType w:val="multilevel"/>
     <w:tmpl w:val="EFA06CE4"/>
@@ -7013,7 +8076,7 @@
       </w:rPr>
     </w:lvl>
   </w:abstractNum>
-  <w:abstractNum w:abstractNumId="16" w15:restartNumberingAfterBreak="0">
+  <w:abstractNum w:abstractNumId="20" w15:restartNumberingAfterBreak="0">
     <w:nsid w:val="572F7392"/>
     <w:multiLevelType w:val="multilevel"/>
     <w:tmpl w:val="17883C80"/>
@@ -7130,7 +8193,156 @@
       </w:pPr>
     </w:lvl>
   </w:abstractNum>
-  <w:abstractNum w:abstractNumId="17" w15:restartNumberingAfterBreak="0">
+  <w:abstractNum w:abstractNumId="21" w15:restartNumberingAfterBreak="0">
+    <w:nsid w:val="62C72A01"/>
+    <w:multiLevelType w:val="multilevel"/>
+    <w:tmpl w:val="3C88BB98"/>
+    <w:lvl w:ilvl="0">
+      <w:start w:val="1"/>
+      <w:numFmt w:val="bullet"/>
+      <w:lvlText w:val=""/>
+      <w:lvlJc w:val="left"/>
+      <w:pPr>
+        <w:tabs>
+          <w:tab w:val="num" w:pos="720"/>
+        </w:tabs>
+        <w:ind w:left="720" w:hanging="360"/>
+      </w:pPr>
+      <w:rPr>
+        <w:rFonts w:ascii="Symbol" w:hAnsi="Symbol" w:hint="default"/>
+        <w:sz w:val="20"/>
+      </w:rPr>
+    </w:lvl>
+    <w:lvl w:ilvl="1" w:tentative="1">
+      <w:start w:val="1"/>
+      <w:numFmt w:val="bullet"/>
+      <w:lvlText w:val="o"/>
+      <w:lvlJc w:val="left"/>
+      <w:pPr>
+        <w:tabs>
+          <w:tab w:val="num" w:pos="1440"/>
+        </w:tabs>
+        <w:ind w:left="1440" w:hanging="360"/>
+      </w:pPr>
+      <w:rPr>
+        <w:rFonts w:ascii="Courier New" w:hAnsi="Courier New" w:hint="default"/>
+        <w:sz w:val="20"/>
+      </w:rPr>
+    </w:lvl>
+    <w:lvl w:ilvl="2" w:tentative="1">
+      <w:start w:val="1"/>
+      <w:numFmt w:val="bullet"/>
+      <w:lvlText w:val=""/>
+      <w:lvlJc w:val="left"/>
+      <w:pPr>
+        <w:tabs>
+          <w:tab w:val="num" w:pos="2160"/>
+        </w:tabs>
+        <w:ind w:left="2160" w:hanging="360"/>
+      </w:pPr>
+      <w:rPr>
+        <w:rFonts w:ascii="Wingdings" w:hAnsi="Wingdings" w:hint="default"/>
+        <w:sz w:val="20"/>
+      </w:rPr>
+    </w:lvl>
+    <w:lvl w:ilvl="3" w:tentative="1">
+      <w:start w:val="1"/>
+      <w:numFmt w:val="bullet"/>
+      <w:lvlText w:val=""/>
+      <w:lvlJc w:val="left"/>
+      <w:pPr>
+        <w:tabs>
+          <w:tab w:val="num" w:pos="2880"/>
+        </w:tabs>
+        <w:ind w:left="2880" w:hanging="360"/>
+      </w:pPr>
+      <w:rPr>
+        <w:rFonts w:ascii="Wingdings" w:hAnsi="Wingdings" w:hint="default"/>
+        <w:sz w:val="20"/>
+      </w:rPr>
+    </w:lvl>
+    <w:lvl w:ilvl="4" w:tentative="1">
+      <w:start w:val="1"/>
+      <w:numFmt w:val="bullet"/>
+      <w:lvlText w:val=""/>
+      <w:lvlJc w:val="left"/>
+      <w:pPr>
+        <w:tabs>
+          <w:tab w:val="num" w:pos="3600"/>
+        </w:tabs>
+        <w:ind w:left="3600" w:hanging="360"/>
+      </w:pPr>
+      <w:rPr>
+        <w:rFonts w:ascii="Wingdings" w:hAnsi="Wingdings" w:hint="default"/>
+        <w:sz w:val="20"/>
+      </w:rPr>
+    </w:lvl>
+    <w:lvl w:ilvl="5" w:tentative="1">
+      <w:start w:val="1"/>
+      <w:numFmt w:val="bullet"/>
+      <w:lvlText w:val=""/>
+      <w:lvlJc w:val="left"/>
+      <w:pPr>
+        <w:tabs>
+          <w:tab w:val="num" w:pos="4320"/>
+        </w:tabs>
+        <w:ind w:left="4320" w:hanging="360"/>
+      </w:pPr>
+      <w:rPr>
+        <w:rFonts w:ascii="Wingdings" w:hAnsi="Wingdings" w:hint="default"/>
+        <w:sz w:val="20"/>
+      </w:rPr>
+    </w:lvl>
+    <w:lvl w:ilvl="6" w:tentative="1">
+      <w:start w:val="1"/>
+      <w:numFmt w:val="bullet"/>
+      <w:lvlText w:val=""/>
+      <w:lvlJc w:val="left"/>
+      <w:pPr>
+        <w:tabs>
+          <w:tab w:val="num" w:pos="5040"/>
+        </w:tabs>
+        <w:ind w:left="5040" w:hanging="360"/>
+      </w:pPr>
+      <w:rPr>
+        <w:rFonts w:ascii="Wingdings" w:hAnsi="Wingdings" w:hint="default"/>
+        <w:sz w:val="20"/>
+      </w:rPr>
+    </w:lvl>
+    <w:lvl w:ilvl="7" w:tentative="1">
+      <w:start w:val="1"/>
+      <w:numFmt w:val="bullet"/>
+      <w:lvlText w:val=""/>
+      <w:lvlJc w:val="left"/>
+      <w:pPr>
+        <w:tabs>
+          <w:tab w:val="num" w:pos="5760"/>
+        </w:tabs>
+        <w:ind w:left="5760" w:hanging="360"/>
+      </w:pPr>
+      <w:rPr>
+        <w:rFonts w:ascii="Wingdings" w:hAnsi="Wingdings" w:hint="default"/>
+        <w:sz w:val="20"/>
+      </w:rPr>
+    </w:lvl>
+    <w:lvl w:ilvl="8" w:tentative="1">
+      <w:start w:val="1"/>
+      <w:numFmt w:val="bullet"/>
+      <w:lvlText w:val=""/>
+      <w:lvlJc w:val="left"/>
+      <w:pPr>
+        <w:tabs>
+          <w:tab w:val="num" w:pos="6480"/>
+        </w:tabs>
+        <w:ind w:left="6480" w:hanging="360"/>
+      </w:pPr>
+      <w:rPr>
+        <w:rFonts w:ascii="Wingdings" w:hAnsi="Wingdings" w:hint="default"/>
+        <w:sz w:val="20"/>
+      </w:rPr>
+    </w:lvl>
+  </w:abstractNum>
+  <w:abstractNum w:abstractNumId="22" w15:restartNumberingAfterBreak="0">
     <w:nsid w:val="6B70660E"/>
     <w:multiLevelType w:val="multilevel"/>
     <w:tmpl w:val="DF64A5C4"/>
@@ -7243,7 +8455,7 @@
       </w:pPr>
     </w:lvl>
   </w:abstractNum>
-  <w:abstractNum w:abstractNumId="18" w15:restartNumberingAfterBreak="0">
+  <w:abstractNum w:abstractNumId="23" w15:restartNumberingAfterBreak="0">
     <w:nsid w:val="6C82166D"/>
     <w:multiLevelType w:val="multilevel"/>
     <w:tmpl w:val="1E2CD5CA"/>
@@ -7392,7 +8604,7 @@
       </w:rPr>
     </w:lvl>
   </w:abstractNum>
-  <w:abstractNum w:abstractNumId="19" w15:restartNumberingAfterBreak="0">
+  <w:abstractNum w:abstractNumId="24" w15:restartNumberingAfterBreak="0">
     <w:nsid w:val="6D7323BC"/>
     <w:multiLevelType w:val="hybridMultilevel"/>
     <w:tmpl w:val="F45CF0AA"/>
@@ -7505,7 +8717,7 @@
       </w:rPr>
     </w:lvl>
   </w:abstractNum>
-  <w:abstractNum w:abstractNumId="20" w15:restartNumberingAfterBreak="0">
+  <w:abstractNum w:abstractNumId="25" w15:restartNumberingAfterBreak="0">
     <w:nsid w:val="6D982B64"/>
     <w:multiLevelType w:val="multilevel"/>
     <w:tmpl w:val="B63A68CE"/>
@@ -7654,7 +8866,7 @@
       </w:rPr>
     </w:lvl>
   </w:abstractNum>
-  <w:abstractNum w:abstractNumId="21" w15:restartNumberingAfterBreak="0">
+  <w:abstractNum w:abstractNumId="26" w15:restartNumberingAfterBreak="0">
     <w:nsid w:val="6DD4276B"/>
     <w:multiLevelType w:val="multilevel"/>
     <w:tmpl w:val="F2CE91EE"/>
@@ -7803,7 +9015,7 @@
       </w:rPr>
     </w:lvl>
   </w:abstractNum>
-  <w:abstractNum w:abstractNumId="22" w15:restartNumberingAfterBreak="0">
+  <w:abstractNum w:abstractNumId="27" w15:restartNumberingAfterBreak="0">
     <w:nsid w:val="6E656280"/>
     <w:multiLevelType w:val="multilevel"/>
     <w:tmpl w:val="22322CF4"/>
@@ -7952,7 +9164,7 @@
       </w:rPr>
     </w:lvl>
   </w:abstractNum>
-  <w:abstractNum w:abstractNumId="23" w15:restartNumberingAfterBreak="0">
+  <w:abstractNum w:abstractNumId="28" w15:restartNumberingAfterBreak="0">
     <w:nsid w:val="7453761E"/>
     <w:multiLevelType w:val="multilevel"/>
     <w:tmpl w:val="603EACB2"/>
@@ -8069,7 +9281,7 @@
       </w:pPr>
     </w:lvl>
   </w:abstractNum>
-  <w:abstractNum w:abstractNumId="24" w15:restartNumberingAfterBreak="0">
+  <w:abstractNum w:abstractNumId="29" w15:restartNumberingAfterBreak="0">
     <w:nsid w:val="7472054A"/>
     <w:multiLevelType w:val="multilevel"/>
     <w:tmpl w:val="4240DD8A"/>
@@ -8218,7 +9430,7 @@
       </w:rPr>
     </w:lvl>
   </w:abstractNum>
-  <w:abstractNum w:abstractNumId="25" w15:restartNumberingAfterBreak="0">
+  <w:abstractNum w:abstractNumId="30" w15:restartNumberingAfterBreak="0">
     <w:nsid w:val="7C8B2F71"/>
     <w:multiLevelType w:val="multilevel"/>
     <w:tmpl w:val="947494A2"/>
@@ -8367,7 +9579,7 @@
       </w:rPr>
     </w:lvl>
   </w:abstractNum>
-  <w:abstractNum w:abstractNumId="26" w15:restartNumberingAfterBreak="0">
+  <w:abstractNum w:abstractNumId="31" w15:restartNumberingAfterBreak="0">
     <w:nsid w:val="7DBF642B"/>
     <w:multiLevelType w:val="multilevel"/>
     <w:tmpl w:val="364E98A8"/>
@@ -8517,85 +9729,100 @@
     </w:lvl>
   </w:abstractNum>
   <w:num w:numId="1" w16cid:durableId="1662003238">
-    <w:abstractNumId w:val="19"/>
+    <w:abstractNumId w:val="24"/>
   </w:num>
   <w:num w:numId="2" w16cid:durableId="2049064291">
     <w:abstractNumId w:val="2"/>
   </w:num>
   <w:num w:numId="3" w16cid:durableId="1555848492">
-    <w:abstractNumId w:val="9"/>
+    <w:abstractNumId w:val="11"/>
   </w:num>
   <w:num w:numId="4" w16cid:durableId="674111340">
-    <w:abstractNumId w:val="12"/>
+    <w:abstractNumId w:val="15"/>
   </w:num>
   <w:num w:numId="5" w16cid:durableId="374278150">
-    <w:abstractNumId w:val="5"/>
+    <w:abstractNumId w:val="7"/>
   </w:num>
   <w:num w:numId="6" w16cid:durableId="429088126">
     <w:abstractNumId w:val="1"/>
   </w:num>
   <w:num w:numId="7" w16cid:durableId="1438600730">
-    <w:abstractNumId w:val="24"/>
+    <w:abstractNumId w:val="29"/>
   </w:num>
   <w:num w:numId="8" w16cid:durableId="139814159">
-    <w:abstractNumId w:val="26"/>
+    <w:abstractNumId w:val="31"/>
   </w:num>
   <w:num w:numId="9" w16cid:durableId="1547371569">
-    <w:abstractNumId w:val="11"/>
+    <w:abstractNumId w:val="13"/>
   </w:num>
   <w:num w:numId="10" w16cid:durableId="1334994105">
-    <w:abstractNumId w:val="23"/>
+    <w:abstractNumId w:val="28"/>
   </w:num>
   <w:num w:numId="11" w16cid:durableId="2033728074">
-    <w:abstractNumId w:val="6"/>
+    <w:abstractNumId w:val="8"/>
   </w:num>
   <w:num w:numId="12" w16cid:durableId="421222082">
-    <w:abstractNumId w:val="20"/>
+    <w:abstractNumId w:val="25"/>
   </w:num>
   <w:num w:numId="13" w16cid:durableId="732041441">
     <w:abstractNumId w:val="3"/>
   </w:num>
   <w:num w:numId="14" w16cid:durableId="1289431688">
-    <w:abstractNumId w:val="13"/>
+    <w:abstractNumId w:val="16"/>
   </w:num>
   <w:num w:numId="15" w16cid:durableId="2125610137">
+    <w:abstractNumId w:val="22"/>
+  </w:num>
+  <w:num w:numId="16" w16cid:durableId="1899902147">
+    <w:abstractNumId w:val="26"/>
+  </w:num>
+  <w:num w:numId="17" w16cid:durableId="1087112622">
+    <w:abstractNumId w:val="20"/>
+  </w:num>
+  <w:num w:numId="18" w16cid:durableId="1583561019">
+    <w:abstractNumId w:val="6"/>
+  </w:num>
+  <w:num w:numId="19" w16cid:durableId="594676593">
     <w:abstractNumId w:val="17"/>
   </w:num>
-  <w:num w:numId="16" w16cid:durableId="1899902147">
-    <w:abstractNumId w:val="21"/>
+  <w:num w:numId="20" w16cid:durableId="1146361409">
+    <w:abstractNumId w:val="12"/>
   </w:num>
-  <w:num w:numId="17" w16cid:durableId="1087112622">
-    <w:abstractNumId w:val="16"/>
+  <w:num w:numId="21" w16cid:durableId="1282541306">
+    <w:abstractNumId w:val="30"/>
   </w:num>
-  <w:num w:numId="18" w16cid:durableId="1583561019">
-    <w:abstractNumId w:val="4"/>
+  <w:num w:numId="22" w16cid:durableId="1410497418">
+    <w:abstractNumId w:val="9"/>
   </w:num>
-  <w:num w:numId="19" w16cid:durableId="594676593">
-    <w:abstractNumId w:val="14"/>
-  </w:num>
-  <w:num w:numId="20" w16cid:durableId="1146361409">
+  <w:num w:numId="23" w16cid:durableId="1014722933">
     <w:abstractNumId w:val="10"/>
   </w:num>
-  <w:num w:numId="21" w16cid:durableId="1282541306">
-    <w:abstractNumId w:val="25"/>
-  </w:num>
-  <w:num w:numId="22" w16cid:durableId="1410497418">
-    <w:abstractNumId w:val="7"/>
-  </w:num>
-  <w:num w:numId="23" w16cid:durableId="1014722933">
-    <w:abstractNumId w:val="8"/>
-  </w:num>
   <w:num w:numId="24" w16cid:durableId="789322778">
-    <w:abstractNumId w:val="18"/>
+    <w:abstractNumId w:val="23"/>
   </w:num>
   <w:num w:numId="25" w16cid:durableId="1798795497">
-    <w:abstractNumId w:val="15"/>
+    <w:abstractNumId w:val="19"/>
   </w:num>
   <w:num w:numId="26" w16cid:durableId="1837649476">
-    <w:abstractNumId w:val="22"/>
+    <w:abstractNumId w:val="27"/>
   </w:num>
   <w:num w:numId="27" w16cid:durableId="2130858843">
     <w:abstractNumId w:val="0"/>
+  </w:num>
+  <w:num w:numId="28" w16cid:durableId="2053185652">
+    <w:abstractNumId w:val="5"/>
+  </w:num>
+  <w:num w:numId="29" w16cid:durableId="1237401532">
+    <w:abstractNumId w:val="14"/>
+  </w:num>
+  <w:num w:numId="30" w16cid:durableId="648635905">
+    <w:abstractNumId w:val="21"/>
+  </w:num>
+  <w:num w:numId="31" w16cid:durableId="2029912385">
+    <w:abstractNumId w:val="4"/>
+  </w:num>
+  <w:num w:numId="32" w16cid:durableId="919018569">
+    <w:abstractNumId w:val="18"/>
   </w:num>
 </w:numbering>
 </file>

</xml_diff>